<commit_message>
v11.0 Final version submitted
</commit_message>
<xml_diff>
--- a/Assignment 2 Report.docx
+++ b/Assignment 2 Report.docx
@@ -6,6 +6,88 @@
       <w:pPr>
         <w:spacing w:after="0" w:line="240" w:lineRule="auto"/>
       </w:pPr>
+    </w:p>
+    <w:p>
+      <w:pPr>
+        <w:spacing w:after="0" w:line="240" w:lineRule="auto"/>
+      </w:pPr>
+    </w:p>
+    <w:p>
+      <w:pPr>
+        <w:spacing w:after="0" w:line="240" w:lineRule="auto"/>
+      </w:pPr>
+    </w:p>
+    <w:p>
+      <w:pPr>
+        <w:spacing w:after="0" w:line="240" w:lineRule="auto"/>
+      </w:pPr>
+    </w:p>
+    <w:p>
+      <w:pPr>
+        <w:spacing w:after="0" w:line="240" w:lineRule="auto"/>
+      </w:pPr>
+    </w:p>
+    <w:p>
+      <w:pPr>
+        <w:spacing w:after="0" w:line="240" w:lineRule="auto"/>
+      </w:pPr>
+    </w:p>
+    <w:p>
+      <w:pPr>
+        <w:spacing w:after="0" w:line="240" w:lineRule="auto"/>
+      </w:pPr>
+    </w:p>
+    <w:p>
+      <w:pPr>
+        <w:spacing w:after="0" w:line="240" w:lineRule="auto"/>
+      </w:pPr>
+    </w:p>
+    <w:p>
+      <w:pPr>
+        <w:spacing w:after="0" w:line="240" w:lineRule="auto"/>
+      </w:pPr>
+    </w:p>
+    <w:p>
+      <w:pPr>
+        <w:spacing w:after="0" w:line="240" w:lineRule="auto"/>
+      </w:pPr>
+    </w:p>
+    <w:p>
+      <w:pPr>
+        <w:spacing w:after="0" w:line="240" w:lineRule="auto"/>
+      </w:pPr>
+    </w:p>
+    <w:p>
+      <w:pPr>
+        <w:spacing w:after="0" w:line="240" w:lineRule="auto"/>
+      </w:pPr>
+    </w:p>
+    <w:p>
+      <w:pPr>
+        <w:spacing w:after="0" w:line="240" w:lineRule="auto"/>
+      </w:pPr>
+    </w:p>
+    <w:p>
+      <w:pPr>
+        <w:spacing w:after="0" w:line="240" w:lineRule="auto"/>
+      </w:pPr>
+    </w:p>
+    <w:p>
+      <w:pPr>
+        <w:spacing w:after="0" w:line="240" w:lineRule="auto"/>
+      </w:pPr>
+    </w:p>
+    <w:p>
+      <w:pPr>
+        <w:spacing w:after="0" w:line="240" w:lineRule="auto"/>
+        <w:jc w:val="center"/>
+      </w:pPr>
+    </w:p>
+    <w:p>
+      <w:pPr>
+        <w:spacing w:after="0" w:line="240" w:lineRule="auto"/>
+        <w:jc w:val="center"/>
+      </w:pPr>
       <w:r>
         <w:t>Class: Distributed Computing (CSCI 53700), fall 2019</w:t>
       </w:r>
@@ -13,14 +95,29 @@
     <w:p>
       <w:pPr>
         <w:spacing w:after="0" w:line="240" w:lineRule="auto"/>
-      </w:pPr>
-      <w:r>
-        <w:t>Instructor: Dr Rajeev Raje</w:t>
-      </w:r>
-    </w:p>
-    <w:p>
-      <w:pPr>
-        <w:spacing w:after="0" w:line="240" w:lineRule="auto"/>
+        <w:jc w:val="center"/>
+      </w:pPr>
+      <w:r>
+        <w:t xml:space="preserve">Instructor: </w:t>
+      </w:r>
+      <w:proofErr w:type="spellStart"/>
+      <w:r>
+        <w:t>Dr</w:t>
+      </w:r>
+      <w:proofErr w:type="spellEnd"/>
+      <w:r>
+        <w:t xml:space="preserve"> Rajeev </w:t>
+      </w:r>
+      <w:proofErr w:type="spellStart"/>
+      <w:r>
+        <w:t>Raje</w:t>
+      </w:r>
+      <w:proofErr w:type="spellEnd"/>
+    </w:p>
+    <w:p>
+      <w:pPr>
+        <w:spacing w:after="0" w:line="240" w:lineRule="auto"/>
+        <w:jc w:val="center"/>
       </w:pPr>
       <w:r>
         <w:t>Student: Dorel Stoian</w:t>
@@ -28,17 +125,113 @@
     </w:p>
     <w:p>
       <w:pPr>
-        <w:spacing w:after="0" w:line="240" w:lineRule="auto"/>
-      </w:pPr>
-    </w:p>
-    <w:p>
-      <w:pPr>
-        <w:spacing w:after="0" w:line="240" w:lineRule="auto"/>
         <w:jc w:val="center"/>
       </w:pPr>
       <w:r>
         <w:t>Assignment 2 Report</w:t>
       </w:r>
+    </w:p>
+    <w:p>
+      <w:pPr>
+        <w:spacing w:after="0" w:line="240" w:lineRule="auto"/>
+        <w:jc w:val="center"/>
+      </w:pPr>
+    </w:p>
+    <w:p>
+      <w:pPr>
+        <w:spacing w:after="0" w:line="240" w:lineRule="auto"/>
+        <w:jc w:val="center"/>
+      </w:pPr>
+      <w:r>
+        <w:br w:type="page"/>
+      </w:r>
+    </w:p>
+    <w:p>
+      <w:pPr>
+        <w:spacing w:after="0" w:line="240" w:lineRule="auto"/>
+      </w:pPr>
+    </w:p>
+    <w:p>
+      <w:pPr>
+        <w:spacing w:after="0" w:line="240" w:lineRule="auto"/>
+      </w:pPr>
+      <w:r>
+        <w:t>Class: Distributed Computing (CSCI 53700), fall 2019</w:t>
+      </w:r>
+    </w:p>
+    <w:p>
+      <w:pPr>
+        <w:spacing w:after="0" w:line="240" w:lineRule="auto"/>
+      </w:pPr>
+      <w:r>
+        <w:t xml:space="preserve">Instructor: </w:t>
+      </w:r>
+      <w:proofErr w:type="spellStart"/>
+      <w:r>
+        <w:t>Dr</w:t>
+      </w:r>
+      <w:proofErr w:type="spellEnd"/>
+      <w:r>
+        <w:t xml:space="preserve"> Rajeev </w:t>
+      </w:r>
+      <w:proofErr w:type="spellStart"/>
+      <w:r>
+        <w:t>Raje</w:t>
+      </w:r>
+      <w:proofErr w:type="spellEnd"/>
+    </w:p>
+    <w:p>
+      <w:pPr>
+        <w:spacing w:after="0" w:line="240" w:lineRule="auto"/>
+      </w:pPr>
+      <w:r>
+        <w:t>Student: Dorel Stoian</w:t>
+      </w:r>
+    </w:p>
+    <w:p>
+      <w:pPr>
+        <w:spacing w:after="0" w:line="240" w:lineRule="auto"/>
+      </w:pPr>
+    </w:p>
+    <w:p>
+      <w:pPr>
+        <w:spacing w:after="0" w:line="240" w:lineRule="auto"/>
+        <w:jc w:val="center"/>
+      </w:pPr>
+      <w:r>
+        <w:t>Assignment 2 Report</w:t>
+      </w:r>
+    </w:p>
+    <w:p>
+      <w:pPr>
+        <w:spacing w:after="0" w:line="240" w:lineRule="auto"/>
+      </w:pPr>
+    </w:p>
+    <w:p>
+      <w:pPr>
+        <w:spacing w:after="0" w:line="240" w:lineRule="auto"/>
+      </w:pPr>
+      <w:r>
+        <w:tab/>
+        <w:t xml:space="preserve">My </w:t>
+      </w:r>
+      <w:r>
+        <w:t>design</w:t>
+      </w:r>
+      <w:r>
+        <w:t xml:space="preserve"> implements a client-server application, where the server can handle multiple concurrent connections through the use of Java threads</w:t>
+      </w:r>
+      <w:bookmarkStart w:id="0" w:name="_GoBack"/>
+      <w:bookmarkEnd w:id="0"/>
+      <w:r>
+        <w:t>.</w:t>
+      </w:r>
+    </w:p>
+    <w:p>
+      <w:pPr>
+        <w:spacing w:after="0" w:line="240" w:lineRule="auto"/>
+        <w:jc w:val="center"/>
+      </w:pPr>
     </w:p>
     <w:p>
       <w:pPr>
@@ -144,52 +337,228 @@
         <w:t xml:space="preserve"> </w:t>
       </w:r>
       <w:r>
-        <w:t>For this assignment I created three classes: TCPServer and Connection to run the server, and TCPClient to run the client.</w:t>
-      </w:r>
-    </w:p>
-    <w:p>
-      <w:pPr>
-        <w:spacing w:after="0" w:line="240" w:lineRule="auto"/>
-        <w:ind w:firstLine="720"/>
-      </w:pPr>
-      <w:r>
-        <w:t>The server can accept multiple concurrent requests and this is done by Connection class that extends Thread class.</w:t>
-      </w:r>
-    </w:p>
-    <w:p>
-      <w:pPr>
-        <w:spacing w:after="0" w:line="240" w:lineRule="auto"/>
-        <w:ind w:firstLine="720"/>
-      </w:pPr>
-      <w:r>
-        <w:t>TCPServer is the class that contains the main method for the server and it instantiates Connection class when a new connection is established. Connection class opens two streams, and input (in) and output (out) ones in its constructor.</w:t>
-      </w:r>
-    </w:p>
-    <w:p>
-      <w:pPr>
-        <w:spacing w:after="0" w:line="240" w:lineRule="auto"/>
-        <w:ind w:firstLine="720"/>
-      </w:pPr>
-      <w:r>
-        <w:t>Connection class run method is the one that runs the server and receives and sends messages to the client. For each task of the assignment I created a method to handle the function requested: registerClient, createFile, listFileOnServer, transferFile, summaryOfAFile, requestSubsetOfAFile, deleteFile and closeConnection.</w:t>
-      </w:r>
-    </w:p>
-    <w:p>
-      <w:pPr>
-        <w:spacing w:after="0" w:line="240" w:lineRule="auto"/>
-        <w:ind w:firstLine="720"/>
-      </w:pPr>
-      <w:r>
-        <w:t xml:space="preserve">Also utilities method where created to generates arbitrary failures for transfer file and subset of a file (randomly generated), to generate checksums and encryption. </w:t>
-      </w:r>
-    </w:p>
-    <w:p>
-      <w:pPr>
-        <w:spacing w:after="0" w:line="240" w:lineRule="auto"/>
-        <w:ind w:firstLine="720"/>
-      </w:pPr>
-      <w:r>
-        <w:t>TCPClient is the class that contains the main method for the client. As I did for the server, the TCPClient class has a method that handles all the tasks requested by the assignment: registerToServer, createFile, listFiles, transferFile, requestSummary, requestSubSetFile, deleteFile, closeConnectionToServer.</w:t>
+        <w:t xml:space="preserve">For this assignment I created three classes: </w:t>
+      </w:r>
+      <w:proofErr w:type="spellStart"/>
+      <w:r>
+        <w:t>TCPServer</w:t>
+      </w:r>
+      <w:proofErr w:type="spellEnd"/>
+      <w:r>
+        <w:t xml:space="preserve"> and Connection to run the server, and </w:t>
+      </w:r>
+      <w:proofErr w:type="spellStart"/>
+      <w:r>
+        <w:t>TCPClient</w:t>
+      </w:r>
+      <w:proofErr w:type="spellEnd"/>
+      <w:r>
+        <w:t xml:space="preserve"> to run the client.</w:t>
+      </w:r>
+    </w:p>
+    <w:p>
+      <w:pPr>
+        <w:spacing w:after="0" w:line="240" w:lineRule="auto"/>
+        <w:ind w:firstLine="720"/>
+      </w:pPr>
+      <w:r>
+        <w:t xml:space="preserve">The server can accept multiple concurrent requests and this is done by Connection class that </w:t>
+      </w:r>
+      <w:proofErr w:type="gramStart"/>
+      <w:r>
+        <w:t>extends</w:t>
+      </w:r>
+      <w:proofErr w:type="gramEnd"/>
+      <w:r>
+        <w:t xml:space="preserve"> Thread class.</w:t>
+      </w:r>
+    </w:p>
+    <w:p>
+      <w:pPr>
+        <w:spacing w:after="0" w:line="240" w:lineRule="auto"/>
+        <w:ind w:firstLine="720"/>
+      </w:pPr>
+      <w:proofErr w:type="spellStart"/>
+      <w:r>
+        <w:t>TCPServer</w:t>
+      </w:r>
+      <w:proofErr w:type="spellEnd"/>
+      <w:r>
+        <w:t xml:space="preserve"> is the class that contains the main method for the server and it instantiates Connection class when a new connection is established. Connection class opens two streams, and input (in) and output (out) ones in its constructor.</w:t>
+      </w:r>
+    </w:p>
+    <w:p>
+      <w:pPr>
+        <w:spacing w:after="0" w:line="240" w:lineRule="auto"/>
+        <w:ind w:firstLine="720"/>
+      </w:pPr>
+      <w:r>
+        <w:t xml:space="preserve">Connection class run method is the one that runs the server and receives and sends messages to the client. For each task of the assignment I created a method to handle the function requested: </w:t>
+      </w:r>
+      <w:proofErr w:type="spellStart"/>
+      <w:r>
+        <w:t>registerClient</w:t>
+      </w:r>
+      <w:proofErr w:type="spellEnd"/>
+      <w:r>
+        <w:t xml:space="preserve">, </w:t>
+      </w:r>
+      <w:proofErr w:type="spellStart"/>
+      <w:r>
+        <w:t>createFile</w:t>
+      </w:r>
+      <w:proofErr w:type="spellEnd"/>
+      <w:r>
+        <w:t xml:space="preserve">, </w:t>
+      </w:r>
+      <w:proofErr w:type="spellStart"/>
+      <w:r>
+        <w:t>listFileOnServer</w:t>
+      </w:r>
+      <w:proofErr w:type="spellEnd"/>
+      <w:r>
+        <w:t xml:space="preserve">, </w:t>
+      </w:r>
+      <w:proofErr w:type="spellStart"/>
+      <w:r>
+        <w:t>transferFile</w:t>
+      </w:r>
+      <w:proofErr w:type="spellEnd"/>
+      <w:r>
+        <w:t xml:space="preserve">, </w:t>
+      </w:r>
+      <w:proofErr w:type="spellStart"/>
+      <w:r>
+        <w:t>summaryOfAFile</w:t>
+      </w:r>
+      <w:proofErr w:type="spellEnd"/>
+      <w:r>
+        <w:t xml:space="preserve">, </w:t>
+      </w:r>
+      <w:proofErr w:type="spellStart"/>
+      <w:r>
+        <w:t>requestSubsetOfAFile</w:t>
+      </w:r>
+      <w:proofErr w:type="spellEnd"/>
+      <w:r>
+        <w:t xml:space="preserve">, </w:t>
+      </w:r>
+      <w:proofErr w:type="spellStart"/>
+      <w:r>
+        <w:t>deleteFile</w:t>
+      </w:r>
+      <w:proofErr w:type="spellEnd"/>
+      <w:r>
+        <w:t xml:space="preserve"> and </w:t>
+      </w:r>
+      <w:proofErr w:type="spellStart"/>
+      <w:r>
+        <w:t>closeConnection</w:t>
+      </w:r>
+      <w:proofErr w:type="spellEnd"/>
+      <w:r>
+        <w:t>.</w:t>
+      </w:r>
+    </w:p>
+    <w:p>
+      <w:pPr>
+        <w:spacing w:after="0" w:line="240" w:lineRule="auto"/>
+        <w:ind w:firstLine="720"/>
+      </w:pPr>
+      <w:r>
+        <w:t xml:space="preserve">Also utilities method where created to generates arbitrary failures for transfer file and subset of a file (randomly </w:t>
+      </w:r>
+      <w:r>
+        <w:t>altered</w:t>
+      </w:r>
+      <w:r>
+        <w:t xml:space="preserve">), to generate checksums and encryption. </w:t>
+      </w:r>
+    </w:p>
+    <w:p>
+      <w:pPr>
+        <w:spacing w:after="0" w:line="240" w:lineRule="auto"/>
+        <w:ind w:firstLine="720"/>
+      </w:pPr>
+      <w:proofErr w:type="spellStart"/>
+      <w:r>
+        <w:t>TCPClient</w:t>
+      </w:r>
+      <w:proofErr w:type="spellEnd"/>
+      <w:r>
+        <w:t xml:space="preserve"> is the class that contains the main method for the client. As I did for the server, the </w:t>
+      </w:r>
+      <w:proofErr w:type="spellStart"/>
+      <w:r>
+        <w:t>TCPClient</w:t>
+      </w:r>
+      <w:proofErr w:type="spellEnd"/>
+      <w:r>
+        <w:t xml:space="preserve"> class has a method that handles all the tasks requested by the assignment: </w:t>
+      </w:r>
+      <w:proofErr w:type="spellStart"/>
+      <w:r>
+        <w:t>registerToServer</w:t>
+      </w:r>
+      <w:proofErr w:type="spellEnd"/>
+      <w:r>
+        <w:t xml:space="preserve">, </w:t>
+      </w:r>
+      <w:proofErr w:type="spellStart"/>
+      <w:r>
+        <w:t>createFile</w:t>
+      </w:r>
+      <w:proofErr w:type="spellEnd"/>
+      <w:r>
+        <w:t xml:space="preserve">, </w:t>
+      </w:r>
+      <w:proofErr w:type="spellStart"/>
+      <w:r>
+        <w:t>listFiles</w:t>
+      </w:r>
+      <w:proofErr w:type="spellEnd"/>
+      <w:r>
+        <w:t xml:space="preserve">, </w:t>
+      </w:r>
+      <w:proofErr w:type="spellStart"/>
+      <w:r>
+        <w:t>transferFile</w:t>
+      </w:r>
+      <w:proofErr w:type="spellEnd"/>
+      <w:r>
+        <w:t xml:space="preserve">, </w:t>
+      </w:r>
+      <w:proofErr w:type="spellStart"/>
+      <w:r>
+        <w:t>requestSummary</w:t>
+      </w:r>
+      <w:proofErr w:type="spellEnd"/>
+      <w:r>
+        <w:t xml:space="preserve">, </w:t>
+      </w:r>
+      <w:proofErr w:type="spellStart"/>
+      <w:r>
+        <w:t>requestSubSetFile</w:t>
+      </w:r>
+      <w:proofErr w:type="spellEnd"/>
+      <w:r>
+        <w:t xml:space="preserve">, </w:t>
+      </w:r>
+      <w:proofErr w:type="spellStart"/>
+      <w:r>
+        <w:t>deleteFile</w:t>
+      </w:r>
+      <w:proofErr w:type="spellEnd"/>
+      <w:r>
+        <w:t xml:space="preserve">, </w:t>
+      </w:r>
+      <w:proofErr w:type="spellStart"/>
+      <w:r>
+        <w:t>closeConnectionToServer</w:t>
+      </w:r>
+      <w:proofErr w:type="spellEnd"/>
+      <w:r>
+        <w:t>.</w:t>
       </w:r>
     </w:p>
     <w:p>
@@ -199,6 +568,15 @@
       </w:pPr>
       <w:r>
         <w:t>Additional utilities methods were created to help sending and receiving messages from and to the server, generate checksums and encryption and save server communication messages in the journal file.</w:t>
+      </w:r>
+    </w:p>
+    <w:p>
+      <w:pPr>
+        <w:spacing w:after="0" w:line="240" w:lineRule="auto"/>
+        <w:ind w:firstLine="720"/>
+      </w:pPr>
+      <w:r>
+        <w:t>The server and the clients communicates by passing messages in certain format and order (for transfer and subset).</w:t>
       </w:r>
     </w:p>
     <w:p>
@@ -220,6 +598,7 @@
         <w:ind w:firstLine="720"/>
       </w:pPr>
       <w:r>
+        <w:lastRenderedPageBreak/>
         <w:t>The application can exhibit several type of failures. It can experience communication omission failure, generated by the Java socket technology used to connect the client and the server.</w:t>
       </w:r>
       <w:r>
@@ -245,6 +624,17 @@
       </w:r>
       <w:r>
         <w:t xml:space="preserve"> </w:t>
+      </w:r>
+      <w:r>
+        <w:t xml:space="preserve">The alteration of the sent messages is done by </w:t>
+      </w:r>
+      <w:proofErr w:type="spellStart"/>
+      <w:r>
+        <w:t>arbitraryFailure</w:t>
+      </w:r>
+      <w:proofErr w:type="spellEnd"/>
+      <w:r>
+        <w:t xml:space="preserve"> method, randomly. What it does is to delete the first letter from the line that needs to be sent.</w:t>
       </w:r>
     </w:p>
     <w:p>
@@ -269,15 +659,57 @@
         <w:ind w:firstLine="720"/>
       </w:pPr>
       <w:r>
-        <w:lastRenderedPageBreak/>
+        <w:t>The most important principle of the end-to-end paper stipulates that a function can be implemented “</w:t>
+      </w:r>
+      <w:r>
+        <w:t>The function in question can completely and correctly be implemented only with the knowledge and help of the application standing at the end points of the communication system.</w:t>
+      </w:r>
+      <w:r>
+        <w:t xml:space="preserve">” This is </w:t>
+      </w:r>
+      <w:r>
+        <w:t xml:space="preserve">reflected in my application in the way </w:t>
+      </w:r>
+      <w:r>
+        <w:t xml:space="preserve">server and </w:t>
+      </w:r>
+      <w:r>
+        <w:t>clients communicate</w:t>
+      </w:r>
+      <w:r>
+        <w:t xml:space="preserve"> </w:t>
+      </w:r>
+      <w:r>
+        <w:t xml:space="preserve">each </w:t>
+      </w:r>
+      <w:proofErr w:type="spellStart"/>
+      <w:r>
+        <w:t>ohter</w:t>
+      </w:r>
+      <w:proofErr w:type="spellEnd"/>
+      <w:r>
+        <w:t xml:space="preserve"> </w:t>
+      </w:r>
+      <w:r>
+        <w:t>through messages that follow a specific format and order. Only the serve and the client, the two applications that are at the end of the communication chain can say if a message was received with errors, or out of order or with the wrong format.</w:t>
+      </w:r>
+    </w:p>
+    <w:p>
+      <w:pPr>
+        <w:spacing w:after="0" w:line="240" w:lineRule="auto"/>
+        <w:ind w:firstLine="720"/>
+      </w:pPr>
+      <w:r>
         <w:t>As the End-to-End argument was stipulating, the application implements its own verification method to assure the file received by the client (for transfer a file or subset of file) is the same as the one stored on the server. For this I used checksums. The server calculates the checksum for the file (or subset) that is sent and it sends it to the client. After receiving the file (or the subset) and the checksum, the client calculates its own checksum and compares it against the received one. If there are differences the user is alerted and he/she can choose to retry receiving the file (or subset) from the server.</w:t>
       </w:r>
       <w:r>
         <w:t xml:space="preserve"> The checksums are calculated using the MD5 algorithm and Java </w:t>
       </w:r>
+      <w:proofErr w:type="spellStart"/>
       <w:r>
         <w:t>MessageDigest</w:t>
       </w:r>
+      <w:proofErr w:type="spellEnd"/>
       <w:r>
         <w:t xml:space="preserve"> class.</w:t>
       </w:r>
@@ -349,6 +781,21 @@
       </w:r>
       <w:r>
         <w:t>receiving it with errors</w:t>
+      </w:r>
+      <w:r>
+        <w:t>.</w:t>
+      </w:r>
+    </w:p>
+    <w:p>
+      <w:pPr>
+        <w:spacing w:after="0" w:line="240" w:lineRule="auto"/>
+        <w:ind w:firstLine="720"/>
+      </w:pPr>
+      <w:r>
+        <w:t xml:space="preserve">A third consequence is </w:t>
+      </w:r>
+      <w:r>
+        <w:t>since all the messages need to follow a certain format and order, any ulterior extension of the application needs to be consistent with this format</w:t>
       </w:r>
       <w:r>
         <w:t>.</w:t>
@@ -383,8 +830,6 @@
       <w:pPr>
         <w:spacing w:after="0" w:line="240" w:lineRule="auto"/>
       </w:pPr>
-      <w:bookmarkStart w:id="0" w:name="_GoBack"/>
-      <w:bookmarkEnd w:id="0"/>
     </w:p>
     <w:sectPr>
       <w:pgSz w:w="12240" w:h="15840"/>

</xml_diff>